<commit_message>
Update resume with new example; allow url to be optional for examples
</commit_message>
<xml_diff>
--- a/public/resumeFiles/Kevin Joseph - resume.docx
+++ b/public/resumeFiles/Kevin Joseph - resume.docx
@@ -1,6 +1,6 @@
 
 <file path=word/document.xml><?xml version="1.0" encoding="utf-8"?>
-<w:document xmlns:mc="http://schemas.openxmlformats.org/markup-compatibility/2006" xmlns:o="urn:schemas-microsoft-com:office:office" xmlns:r="http://schemas.openxmlformats.org/officeDocument/2006/relationships" xmlns:m="http://schemas.openxmlformats.org/officeDocument/2006/math" xmlns:v="urn:schemas-microsoft-com:vml" xmlns:wp="http://schemas.openxmlformats.org/drawingml/2006/wordprocessingDrawing" xmlns:w10="urn:schemas-microsoft-com:office:word" xmlns:w="http://schemas.openxmlformats.org/wordprocessingml/2006/main" xmlns:wne="http://schemas.microsoft.com/office/word/2006/wordml" xmlns:sl="http://schemas.openxmlformats.org/schemaLibrary/2006/main" xmlns:a="http://schemas.openxmlformats.org/drawingml/2006/main" xmlns:pic="http://schemas.openxmlformats.org/drawingml/2006/picture" xmlns:c="http://schemas.openxmlformats.org/drawingml/2006/chart" xmlns:lc="http://schemas.openxmlformats.org/drawingml/2006/lockedCanvas" xmlns:dgm="http://schemas.openxmlformats.org/drawingml/2006/diagram" xmlns:wps="http://schemas.microsoft.com/office/word/2010/wordprocessingShape" xmlns:wpg="http://schemas.microsoft.com/office/word/2010/wordprocessingGroup" xmlns:w14="http://schemas.microsoft.com/office/word/2010/wordml" xmlns:w15="http://schemas.microsoft.com/office/word/2012/wordml">
+<w:document xmlns:mc="http://schemas.openxmlformats.org/markup-compatibility/2006" xmlns:o="urn:schemas-microsoft-com:office:office" xmlns:r="http://schemas.openxmlformats.org/officeDocument/2006/relationships" xmlns:m="http://schemas.openxmlformats.org/officeDocument/2006/math" xmlns:v="urn:schemas-microsoft-com:vml" xmlns:wp="http://schemas.openxmlformats.org/drawingml/2006/wordprocessingDrawing" xmlns:w10="urn:schemas-microsoft-com:office:word" xmlns:w="http://schemas.openxmlformats.org/wordprocessingml/2006/main" xmlns:wne="http://schemas.microsoft.com/office/word/2006/wordml" xmlns:sl="http://schemas.openxmlformats.org/schemaLibrary/2006/main" xmlns:a="http://schemas.openxmlformats.org/drawingml/2006/main" xmlns:pic="http://schemas.openxmlformats.org/drawingml/2006/picture" xmlns:c="http://schemas.openxmlformats.org/drawingml/2006/chart" xmlns:lc="http://schemas.openxmlformats.org/drawingml/2006/lockedCanvas" xmlns:dgm="http://schemas.openxmlformats.org/drawingml/2006/diagram" xmlns:wps="http://schemas.microsoft.com/office/word/2010/wordprocessingShape" xmlns:wpg="http://schemas.microsoft.com/office/word/2010/wordprocessingGroup" xmlns:w14="http://schemas.microsoft.com/office/word/2010/wordml" xmlns:w15="http://schemas.microsoft.com/office/word/2012/wordml" xmlns:w16="http://schemas.microsoft.com/office/word/2018/wordml" xmlns:w16cex="http://schemas.microsoft.com/office/word/2018/wordml/cex" xmlns:w16cid="http://schemas.microsoft.com/office/word/2016/wordml/cid" xmlns:cr="http://schemas.microsoft.com/office/comments/2020/reactions">
   <w:body>
     <w:p>
       <w:pPr>
@@ -1199,10 +1199,98 @@
         <w:t xml:space="preserve"> Babel, JavaScript/TypeScript, npm, React, Sass, Vite</w:t>
       </w:r>
     </w:p>
+    <w:p>
+      <w:pPr>
+        <w:pStyle w:val="Heading4"/>
+        <w:rPr/>
+      </w:pPr>
+      <w:bookmarkStart w:colFirst="0" w:colLast="0" w:name="_x0dbpwsyj1ds" w:id="23"/>
+      <w:bookmarkEnd w:id="23"/>
+      <w:r>
+        <w:rPr>
+          <w:rtl w:val="0"/>
+        </w:rPr>
+        <w:t xml:space="preserve">Rocket League overlay</w:t>
+      </w:r>
+    </w:p>
+    <w:p>
+      <w:pPr>
+        <w:pStyle w:val="Heading5"/>
+        <w:rPr/>
+      </w:pPr>
+      <w:bookmarkStart w:colFirst="0" w:colLast="0" w:name="_c04rbyq2xlvy" w:id="24"/>
+      <w:bookmarkEnd w:id="24"/>
+      <w:r>
+        <w:rPr>
+          <w:rtl w:val="0"/>
+        </w:rPr>
+        <w:t xml:space="preserve">GitHub: </w:t>
+      </w:r>
+      <w:hyperlink r:id="rId15">
+        <w:r>
+          <w:rPr>
+            <w:color w:val="1155cc"/>
+            <w:u w:val="single"/>
+            <w:rtl w:val="0"/>
+          </w:rPr>
+          <w:t xml:space="preserve">Overlay</w:t>
+        </w:r>
+      </w:hyperlink>
+      <w:r>
+        <w:rPr>
+          <w:rtl w:val="0"/>
+        </w:rPr>
+        <w:t xml:space="preserve"> | </w:t>
+      </w:r>
+      <w:hyperlink r:id="rId16">
+        <w:r>
+          <w:rPr>
+            <w:color w:val="1155cc"/>
+            <w:u w:val="single"/>
+            <w:rtl w:val="0"/>
+          </w:rPr>
+          <w:t xml:space="preserve">WebSocket server</w:t>
+        </w:r>
+      </w:hyperlink>
+      <w:r>
+        <w:rPr>
+          <w:rtl w:val="0"/>
+        </w:rPr>
+      </w:r>
+    </w:p>
+    <w:p>
+      <w:pPr>
+        <w:rPr/>
+      </w:pPr>
+      <w:r>
+        <w:rPr>
+          <w:rtl w:val="0"/>
+        </w:rPr>
+        <w:t xml:space="preserve">A work in progress, this is a system to display an overlay during a live stream of Rocket League gameplay.  The overlay receives data from the game via a WebSocket connection.  I’m currently working on adding a backend control panel and updating the visuals.</w:t>
+      </w:r>
+    </w:p>
+    <w:p>
+      <w:pPr>
+        <w:rPr/>
+      </w:pPr>
+      <w:r>
+        <w:rPr>
+          <w:b w:val="1"/>
+          <w:rtl w:val="0"/>
+        </w:rPr>
+        <w:t xml:space="preserve">Technologies:</w:t>
+      </w:r>
+      <w:r>
+        <w:rPr>
+          <w:rtl w:val="0"/>
+        </w:rPr>
+        <w:t xml:space="preserve"> JavaScript, Node.js, npm, React,Vite, Webpack, WebSockets</w:t>
+      </w:r>
+    </w:p>
     <w:sectPr>
-      <w:headerReference r:id="rId15" w:type="default"/>
-      <w:headerReference r:id="rId16" w:type="first"/>
-      <w:footerReference r:id="rId17" w:type="first"/>
+      <w:headerReference r:id="rId17" w:type="default"/>
+      <w:headerReference r:id="rId18" w:type="first"/>
+      <w:footerReference r:id="rId19" w:type="first"/>
       <w:pgSz w:h="15840" w:w="12240" w:orient="portrait"/>
       <w:pgMar w:bottom="810" w:top="630" w:left="720" w:right="1440" w:header="0" w:footer="0"/>
       <w:pgNumType w:start="1"/>
@@ -1216,7 +1304,7 @@
 </file>
 
 <file path=word/footer1.xml><?xml version="1.0" encoding="utf-8"?>
-<w:ftr xmlns:mc="http://schemas.openxmlformats.org/markup-compatibility/2006" xmlns:o="urn:schemas-microsoft-com:office:office" xmlns:r="http://schemas.openxmlformats.org/officeDocument/2006/relationships" xmlns:m="http://schemas.openxmlformats.org/officeDocument/2006/math" xmlns:v="urn:schemas-microsoft-com:vml" xmlns:wp="http://schemas.openxmlformats.org/drawingml/2006/wordprocessingDrawing" xmlns:w10="urn:schemas-microsoft-com:office:word" xmlns:w="http://schemas.openxmlformats.org/wordprocessingml/2006/main" xmlns:wne="http://schemas.microsoft.com/office/word/2006/wordml" xmlns:sl="http://schemas.openxmlformats.org/schemaLibrary/2006/main" xmlns:a="http://schemas.openxmlformats.org/drawingml/2006/main" xmlns:pic="http://schemas.openxmlformats.org/drawingml/2006/picture" xmlns:c="http://schemas.openxmlformats.org/drawingml/2006/chart" xmlns:lc="http://schemas.openxmlformats.org/drawingml/2006/lockedCanvas" xmlns:dgm="http://schemas.openxmlformats.org/drawingml/2006/diagram" xmlns:wps="http://schemas.microsoft.com/office/word/2010/wordprocessingShape" xmlns:wpg="http://schemas.microsoft.com/office/word/2010/wordprocessingGroup" xmlns:w14="http://schemas.microsoft.com/office/word/2010/wordml" xmlns:w15="http://schemas.microsoft.com/office/word/2012/wordml">
+<w:ftr xmlns:mc="http://schemas.openxmlformats.org/markup-compatibility/2006" xmlns:o="urn:schemas-microsoft-com:office:office" xmlns:r="http://schemas.openxmlformats.org/officeDocument/2006/relationships" xmlns:m="http://schemas.openxmlformats.org/officeDocument/2006/math" xmlns:v="urn:schemas-microsoft-com:vml" xmlns:wp="http://schemas.openxmlformats.org/drawingml/2006/wordprocessingDrawing" xmlns:w10="urn:schemas-microsoft-com:office:word" xmlns:w="http://schemas.openxmlformats.org/wordprocessingml/2006/main" xmlns:wne="http://schemas.microsoft.com/office/word/2006/wordml" xmlns:sl="http://schemas.openxmlformats.org/schemaLibrary/2006/main" xmlns:a="http://schemas.openxmlformats.org/drawingml/2006/main" xmlns:pic="http://schemas.openxmlformats.org/drawingml/2006/picture" xmlns:c="http://schemas.openxmlformats.org/drawingml/2006/chart" xmlns:lc="http://schemas.openxmlformats.org/drawingml/2006/lockedCanvas" xmlns:dgm="http://schemas.openxmlformats.org/drawingml/2006/diagram" xmlns:wps="http://schemas.microsoft.com/office/word/2010/wordprocessingShape" xmlns:wpg="http://schemas.microsoft.com/office/word/2010/wordprocessingGroup" xmlns:w14="http://schemas.microsoft.com/office/word/2010/wordml" xmlns:w15="http://schemas.microsoft.com/office/word/2012/wordml" xmlns:w16="http://schemas.microsoft.com/office/word/2018/wordml" xmlns:w16cex="http://schemas.microsoft.com/office/word/2018/wordml/cex" xmlns:w16cid="http://schemas.microsoft.com/office/word/2016/wordml/cid" xmlns:cr="http://schemas.microsoft.com/office/comments/2020/reactions">
   <w:p>
     <w:pPr>
       <w:rPr/>
@@ -1231,7 +1319,7 @@
 </file>
 
 <file path=word/header1.xml><?xml version="1.0" encoding="utf-8"?>
-<w:hdr xmlns:mc="http://schemas.openxmlformats.org/markup-compatibility/2006" xmlns:o="urn:schemas-microsoft-com:office:office" xmlns:r="http://schemas.openxmlformats.org/officeDocument/2006/relationships" xmlns:m="http://schemas.openxmlformats.org/officeDocument/2006/math" xmlns:v="urn:schemas-microsoft-com:vml" xmlns:wp="http://schemas.openxmlformats.org/drawingml/2006/wordprocessingDrawing" xmlns:w10="urn:schemas-microsoft-com:office:word" xmlns:w="http://schemas.openxmlformats.org/wordprocessingml/2006/main" xmlns:wne="http://schemas.microsoft.com/office/word/2006/wordml" xmlns:sl="http://schemas.openxmlformats.org/schemaLibrary/2006/main" xmlns:a="http://schemas.openxmlformats.org/drawingml/2006/main" xmlns:pic="http://schemas.openxmlformats.org/drawingml/2006/picture" xmlns:c="http://schemas.openxmlformats.org/drawingml/2006/chart" xmlns:lc="http://schemas.openxmlformats.org/drawingml/2006/lockedCanvas" xmlns:dgm="http://schemas.openxmlformats.org/drawingml/2006/diagram" xmlns:wps="http://schemas.microsoft.com/office/word/2010/wordprocessingShape" xmlns:wpg="http://schemas.microsoft.com/office/word/2010/wordprocessingGroup" xmlns:w14="http://schemas.microsoft.com/office/word/2010/wordml" xmlns:w15="http://schemas.microsoft.com/office/word/2012/wordml">
+<w:hdr xmlns:mc="http://schemas.openxmlformats.org/markup-compatibility/2006" xmlns:o="urn:schemas-microsoft-com:office:office" xmlns:r="http://schemas.openxmlformats.org/officeDocument/2006/relationships" xmlns:m="http://schemas.openxmlformats.org/officeDocument/2006/math" xmlns:v="urn:schemas-microsoft-com:vml" xmlns:wp="http://schemas.openxmlformats.org/drawingml/2006/wordprocessingDrawing" xmlns:w10="urn:schemas-microsoft-com:office:word" xmlns:w="http://schemas.openxmlformats.org/wordprocessingml/2006/main" xmlns:wne="http://schemas.microsoft.com/office/word/2006/wordml" xmlns:sl="http://schemas.openxmlformats.org/schemaLibrary/2006/main" xmlns:a="http://schemas.openxmlformats.org/drawingml/2006/main" xmlns:pic="http://schemas.openxmlformats.org/drawingml/2006/picture" xmlns:c="http://schemas.openxmlformats.org/drawingml/2006/chart" xmlns:lc="http://schemas.openxmlformats.org/drawingml/2006/lockedCanvas" xmlns:dgm="http://schemas.openxmlformats.org/drawingml/2006/diagram" xmlns:wps="http://schemas.microsoft.com/office/word/2010/wordprocessingShape" xmlns:wpg="http://schemas.microsoft.com/office/word/2010/wordprocessingGroup" xmlns:w14="http://schemas.microsoft.com/office/word/2010/wordml" xmlns:w15="http://schemas.microsoft.com/office/word/2012/wordml" xmlns:w16="http://schemas.microsoft.com/office/word/2018/wordml" xmlns:w16cex="http://schemas.microsoft.com/office/word/2018/wordml/cex" xmlns:w16cid="http://schemas.microsoft.com/office/word/2016/wordml/cid" xmlns:cr="http://schemas.microsoft.com/office/comments/2020/reactions">
   <w:p>
     <w:pPr>
       <w:rPr/>
@@ -1246,7 +1334,7 @@
 </file>
 
 <file path=word/header2.xml><?xml version="1.0" encoding="utf-8"?>
-<w:hdr xmlns:mc="http://schemas.openxmlformats.org/markup-compatibility/2006" xmlns:o="urn:schemas-microsoft-com:office:office" xmlns:r="http://schemas.openxmlformats.org/officeDocument/2006/relationships" xmlns:m="http://schemas.openxmlformats.org/officeDocument/2006/math" xmlns:v="urn:schemas-microsoft-com:vml" xmlns:wp="http://schemas.openxmlformats.org/drawingml/2006/wordprocessingDrawing" xmlns:w10="urn:schemas-microsoft-com:office:word" xmlns:w="http://schemas.openxmlformats.org/wordprocessingml/2006/main" xmlns:wne="http://schemas.microsoft.com/office/word/2006/wordml" xmlns:sl="http://schemas.openxmlformats.org/schemaLibrary/2006/main" xmlns:a="http://schemas.openxmlformats.org/drawingml/2006/main" xmlns:pic="http://schemas.openxmlformats.org/drawingml/2006/picture" xmlns:c="http://schemas.openxmlformats.org/drawingml/2006/chart" xmlns:lc="http://schemas.openxmlformats.org/drawingml/2006/lockedCanvas" xmlns:dgm="http://schemas.openxmlformats.org/drawingml/2006/diagram" xmlns:wps="http://schemas.microsoft.com/office/word/2010/wordprocessingShape" xmlns:wpg="http://schemas.microsoft.com/office/word/2010/wordprocessingGroup" xmlns:w14="http://schemas.microsoft.com/office/word/2010/wordml" xmlns:w15="http://schemas.microsoft.com/office/word/2012/wordml">
+<w:hdr xmlns:mc="http://schemas.openxmlformats.org/markup-compatibility/2006" xmlns:o="urn:schemas-microsoft-com:office:office" xmlns:r="http://schemas.openxmlformats.org/officeDocument/2006/relationships" xmlns:m="http://schemas.openxmlformats.org/officeDocument/2006/math" xmlns:v="urn:schemas-microsoft-com:vml" xmlns:wp="http://schemas.openxmlformats.org/drawingml/2006/wordprocessingDrawing" xmlns:w10="urn:schemas-microsoft-com:office:word" xmlns:w="http://schemas.openxmlformats.org/wordprocessingml/2006/main" xmlns:wne="http://schemas.microsoft.com/office/word/2006/wordml" xmlns:sl="http://schemas.openxmlformats.org/schemaLibrary/2006/main" xmlns:a="http://schemas.openxmlformats.org/drawingml/2006/main" xmlns:pic="http://schemas.openxmlformats.org/drawingml/2006/picture" xmlns:c="http://schemas.openxmlformats.org/drawingml/2006/chart" xmlns:lc="http://schemas.openxmlformats.org/drawingml/2006/lockedCanvas" xmlns:dgm="http://schemas.openxmlformats.org/drawingml/2006/diagram" xmlns:wps="http://schemas.microsoft.com/office/word/2010/wordprocessingShape" xmlns:wpg="http://schemas.microsoft.com/office/word/2010/wordprocessingGroup" xmlns:w14="http://schemas.microsoft.com/office/word/2010/wordml" xmlns:w15="http://schemas.microsoft.com/office/word/2012/wordml" xmlns:w16="http://schemas.microsoft.com/office/word/2018/wordml" xmlns:w16cex="http://schemas.microsoft.com/office/word/2018/wordml/cex" xmlns:w16cid="http://schemas.microsoft.com/office/word/2016/wordml/cid" xmlns:cr="http://schemas.microsoft.com/office/comments/2020/reactions">
   <w:p>
     <w:pPr>
       <w:rPr/>
@@ -1261,7 +1349,7 @@
 </file>
 
 <file path=word/numbering.xml><?xml version="1.0" encoding="utf-8"?>
-<w:numbering xmlns:mc="http://schemas.openxmlformats.org/markup-compatibility/2006" xmlns:o="urn:schemas-microsoft-com:office:office" xmlns:r="http://schemas.openxmlformats.org/officeDocument/2006/relationships" xmlns:m="http://schemas.openxmlformats.org/officeDocument/2006/math" xmlns:v="urn:schemas-microsoft-com:vml" xmlns:wp="http://schemas.openxmlformats.org/drawingml/2006/wordprocessingDrawing" xmlns:w10="urn:schemas-microsoft-com:office:word" xmlns:w="http://schemas.openxmlformats.org/wordprocessingml/2006/main" xmlns:wne="http://schemas.microsoft.com/office/word/2006/wordml" xmlns:sl="http://schemas.openxmlformats.org/schemaLibrary/2006/main" xmlns:a="http://schemas.openxmlformats.org/drawingml/2006/main" xmlns:pic="http://schemas.openxmlformats.org/drawingml/2006/picture" xmlns:c="http://schemas.openxmlformats.org/drawingml/2006/chart" xmlns:lc="http://schemas.openxmlformats.org/drawingml/2006/lockedCanvas" xmlns:dgm="http://schemas.openxmlformats.org/drawingml/2006/diagram" xmlns:wps="http://schemas.microsoft.com/office/word/2010/wordprocessingShape" xmlns:wpg="http://schemas.microsoft.com/office/word/2010/wordprocessingGroup" xmlns:w14="http://schemas.microsoft.com/office/word/2010/wordml" xmlns:w15="http://schemas.microsoft.com/office/word/2012/wordml">
+<w:numbering xmlns:mc="http://schemas.openxmlformats.org/markup-compatibility/2006" xmlns:o="urn:schemas-microsoft-com:office:office" xmlns:r="http://schemas.openxmlformats.org/officeDocument/2006/relationships" xmlns:m="http://schemas.openxmlformats.org/officeDocument/2006/math" xmlns:v="urn:schemas-microsoft-com:vml" xmlns:wp="http://schemas.openxmlformats.org/drawingml/2006/wordprocessingDrawing" xmlns:w10="urn:schemas-microsoft-com:office:word" xmlns:w="http://schemas.openxmlformats.org/wordprocessingml/2006/main" xmlns:wne="http://schemas.microsoft.com/office/word/2006/wordml" xmlns:sl="http://schemas.openxmlformats.org/schemaLibrary/2006/main" xmlns:a="http://schemas.openxmlformats.org/drawingml/2006/main" xmlns:pic="http://schemas.openxmlformats.org/drawingml/2006/picture" xmlns:c="http://schemas.openxmlformats.org/drawingml/2006/chart" xmlns:lc="http://schemas.openxmlformats.org/drawingml/2006/lockedCanvas" xmlns:dgm="http://schemas.openxmlformats.org/drawingml/2006/diagram" xmlns:wps="http://schemas.microsoft.com/office/word/2010/wordprocessingShape" xmlns:wpg="http://schemas.microsoft.com/office/word/2010/wordprocessingGroup" xmlns:w14="http://schemas.microsoft.com/office/word/2010/wordml" xmlns:w15="http://schemas.microsoft.com/office/word/2012/wordml" xmlns:w16="http://schemas.microsoft.com/office/word/2018/wordml" xmlns:w16cex="http://schemas.microsoft.com/office/word/2018/wordml/cex" xmlns:w16cid="http://schemas.microsoft.com/office/word/2016/wordml/cid" xmlns:cr="http://schemas.microsoft.com/office/comments/2020/reactions">
   <w:abstractNum w:abstractNumId="1">
     <w:lvl w:ilvl="0">
       <w:start w:val="1"/>
@@ -1492,7 +1580,7 @@
 </file>
 
 <file path=word/styles.xml><?xml version="1.0" encoding="utf-8"?>
-<w:styles xmlns:mc="http://schemas.openxmlformats.org/markup-compatibility/2006" xmlns:o="urn:schemas-microsoft-com:office:office" xmlns:r="http://schemas.openxmlformats.org/officeDocument/2006/relationships" xmlns:m="http://schemas.openxmlformats.org/officeDocument/2006/math" xmlns:v="urn:schemas-microsoft-com:vml" xmlns:wp="http://schemas.openxmlformats.org/drawingml/2006/wordprocessingDrawing" xmlns:w10="urn:schemas-microsoft-com:office:word" xmlns:w="http://schemas.openxmlformats.org/wordprocessingml/2006/main" xmlns:wne="http://schemas.microsoft.com/office/word/2006/wordml" xmlns:sl="http://schemas.openxmlformats.org/schemaLibrary/2006/main" xmlns:a="http://schemas.openxmlformats.org/drawingml/2006/main" xmlns:pic="http://schemas.openxmlformats.org/drawingml/2006/picture" xmlns:c="http://schemas.openxmlformats.org/drawingml/2006/chart" xmlns:lc="http://schemas.openxmlformats.org/drawingml/2006/lockedCanvas" xmlns:dgm="http://schemas.openxmlformats.org/drawingml/2006/diagram" xmlns:wps="http://schemas.microsoft.com/office/word/2010/wordprocessingShape" xmlns:wpg="http://schemas.microsoft.com/office/word/2010/wordprocessingGroup" xmlns:w14="http://schemas.microsoft.com/office/word/2010/wordml" xmlns:w15="http://schemas.microsoft.com/office/word/2012/wordml">
+<w:styles xmlns:mc="http://schemas.openxmlformats.org/markup-compatibility/2006" xmlns:o="urn:schemas-microsoft-com:office:office" xmlns:r="http://schemas.openxmlformats.org/officeDocument/2006/relationships" xmlns:m="http://schemas.openxmlformats.org/officeDocument/2006/math" xmlns:v="urn:schemas-microsoft-com:vml" xmlns:wp="http://schemas.openxmlformats.org/drawingml/2006/wordprocessingDrawing" xmlns:w10="urn:schemas-microsoft-com:office:word" xmlns:w="http://schemas.openxmlformats.org/wordprocessingml/2006/main" xmlns:wne="http://schemas.microsoft.com/office/word/2006/wordml" xmlns:sl="http://schemas.openxmlformats.org/schemaLibrary/2006/main" xmlns:a="http://schemas.openxmlformats.org/drawingml/2006/main" xmlns:pic="http://schemas.openxmlformats.org/drawingml/2006/picture" xmlns:c="http://schemas.openxmlformats.org/drawingml/2006/chart" xmlns:lc="http://schemas.openxmlformats.org/drawingml/2006/lockedCanvas" xmlns:dgm="http://schemas.openxmlformats.org/drawingml/2006/diagram" xmlns:wps="http://schemas.microsoft.com/office/word/2010/wordprocessingShape" xmlns:wpg="http://schemas.microsoft.com/office/word/2010/wordprocessingGroup" xmlns:w14="http://schemas.microsoft.com/office/word/2010/wordml" xmlns:w15="http://schemas.microsoft.com/office/word/2012/wordml" xmlns:w16="http://schemas.microsoft.com/office/word/2018/wordml" xmlns:w16cex="http://schemas.microsoft.com/office/word/2018/wordml/cex" xmlns:w16cid="http://schemas.microsoft.com/office/word/2016/wordml/cid" xmlns:cr="http://schemas.microsoft.com/office/comments/2020/reactions">
   <w:docDefaults>
     <w:rPrDefault>
       <w:rPr>

</xml_diff>

<commit_message>
Fixed date errors on resume files
</commit_message>
<xml_diff>
--- a/public/resumeFiles/Kevin Joseph - resume.docx
+++ b/public/resumeFiles/Kevin Joseph - resume.docx
@@ -1118,7 +1118,14 @@
           <w:b w:val="1"/>
           <w:rtl w:val="0"/>
         </w:rPr>
-        <w:t xml:space="preserve">5/2021 - 12/202</w:t>
+        <w:t xml:space="preserve">11</w:t>
+      </w:r>
+      <w:r>
+        <w:rPr>
+          <w:b w:val="1"/>
+          <w:rtl w:val="0"/>
+        </w:rPr>
+        <w:t xml:space="preserve">/2019 - 2/202</w:t>
       </w:r>
       <w:r>
         <w:rPr>
@@ -1127,7 +1134,7 @@
           <w:szCs w:val="30"/>
           <w:rtl w:val="0"/>
         </w:rPr>
-        <w:t xml:space="preserve">2</w:t>
+        <w:t xml:space="preserve">1</w:t>
       </w:r>
     </w:p>
     <w:p>

</xml_diff>